<commit_message>
se agrega diseño grafico
</commit_message>
<xml_diff>
--- a/Analisis proyecto1.docx
+++ b/Analisis proyecto1.docx
@@ -121,23 +121,44 @@
     <w:p/>
     <w:p>
       <w:r>
-        <w:t>- Resolver el diseño gráfico</w:t>
-      </w:r>
-    </w:p>
-    <w:p>
-      <w:r>
-        <w:t xml:space="preserve">- Separar bien los elementos gráficos como componentes, store, </w:t>
-      </w:r>
-      <w:proofErr w:type="spellStart"/>
-      <w:r>
+        <w:t xml:space="preserve">- </w:t>
+      </w:r>
+      <w:r>
+        <w:rPr>
+          <w:highlight w:val="cyan"/>
+        </w:rPr>
+        <w:t>Resolver el diseño gráfico</w:t>
+      </w:r>
+    </w:p>
+    <w:p>
+      <w:r>
+        <w:t xml:space="preserve">- </w:t>
+      </w:r>
+      <w:r>
+        <w:rPr>
+          <w:highlight w:val="yellow"/>
+        </w:rPr>
+        <w:t xml:space="preserve">Separar bien los elementos gráficos como componentes, store, </w:t>
+      </w:r>
+      <w:proofErr w:type="spellStart"/>
+      <w:r>
+        <w:rPr>
+          <w:highlight w:val="yellow"/>
+        </w:rPr>
         <w:t>reducer</w:t>
       </w:r>
       <w:proofErr w:type="spellEnd"/>
       <w:r>
+        <w:rPr>
+          <w:highlight w:val="yellow"/>
+        </w:rPr>
         <w:t xml:space="preserve"> y </w:t>
       </w:r>
       <w:proofErr w:type="spellStart"/>
       <w:r>
+        <w:rPr>
+          <w:highlight w:val="yellow"/>
+        </w:rPr>
         <w:t>providers</w:t>
       </w:r>
       <w:proofErr w:type="spellEnd"/>
@@ -168,28 +189,54 @@
       </w:r>
     </w:p>
     <w:p>
-      <w:r>
-        <w:t xml:space="preserve">- Aplicar reglas para no guardar elementos </w:t>
-      </w:r>
-      <w:proofErr w:type="spellStart"/>
-      <w:r>
+      <w:pPr>
+        <w:rPr>
+          <w:highlight w:val="cyan"/>
+        </w:rPr>
+      </w:pPr>
+      <w:r>
+        <w:t xml:space="preserve">- </w:t>
+      </w:r>
+      <w:r>
+        <w:rPr>
+          <w:highlight w:val="cyan"/>
+        </w:rPr>
+        <w:t xml:space="preserve">Aplicar reglas para no guardar elementos </w:t>
+      </w:r>
+      <w:proofErr w:type="spellStart"/>
+      <w:r>
+        <w:rPr>
+          <w:highlight w:val="cyan"/>
+        </w:rPr>
         <w:t>vácios</w:t>
       </w:r>
       <w:proofErr w:type="spellEnd"/>
       <w:r>
+        <w:rPr>
+          <w:highlight w:val="cyan"/>
+        </w:rPr>
         <w:t>.</w:t>
       </w:r>
     </w:p>
     <w:p>
       <w:r>
+        <w:rPr>
+          <w:highlight w:val="cyan"/>
+        </w:rPr>
         <w:t xml:space="preserve">- Validar </w:t>
       </w:r>
       <w:proofErr w:type="spellStart"/>
       <w:r>
+        <w:rPr>
+          <w:highlight w:val="cyan"/>
+        </w:rPr>
         <w:t>carácteres</w:t>
       </w:r>
       <w:proofErr w:type="spellEnd"/>
       <w:r>
+        <w:rPr>
+          <w:highlight w:val="cyan"/>
+        </w:rPr>
         <w:t xml:space="preserve"> y demás para guardar las entidades de los TO-DO.</w:t>
       </w:r>
     </w:p>
@@ -208,8 +255,14 @@
           <w:ilvl w:val="0"/>
           <w:numId w:val="1"/>
         </w:numPr>
-      </w:pPr>
-      <w:r>
+        <w:rPr>
+          <w:highlight w:val="yellow"/>
+        </w:rPr>
+      </w:pPr>
+      <w:r>
+        <w:rPr>
+          <w:highlight w:val="yellow"/>
+        </w:rPr>
         <w:t xml:space="preserve">Se debe refactorizar en donde se separe los componentes en archivos y se representen una mejor estructura. </w:t>
       </w:r>
     </w:p>
@@ -220,8 +273,14 @@
           <w:ilvl w:val="0"/>
           <w:numId w:val="1"/>
         </w:numPr>
-      </w:pPr>
-      <w:r>
+        <w:rPr>
+          <w:highlight w:val="yellow"/>
+        </w:rPr>
+      </w:pPr>
+      <w:r>
+        <w:rPr>
+          <w:highlight w:val="yellow"/>
+        </w:rPr>
         <w:t>Aplicar las mejores prácticas y buscar el mejor diseño para presentar los datos.</w:t>
       </w:r>
     </w:p>
@@ -232,8 +291,14 @@
           <w:ilvl w:val="0"/>
           <w:numId w:val="1"/>
         </w:numPr>
-      </w:pPr>
-      <w:r>
+        <w:rPr>
+          <w:highlight w:val="yellow"/>
+        </w:rPr>
+      </w:pPr>
+      <w:r>
+        <w:rPr>
+          <w:highlight w:val="yellow"/>
+        </w:rPr>
         <w:t xml:space="preserve">Se debe aplicar un buen diseño de modelo entidad relación y </w:t>
       </w:r>
     </w:p>
@@ -323,7 +388,13 @@
         </w:numPr>
       </w:pPr>
       <w:r>
-        <w:t xml:space="preserve">Realizar la siguiente representación donde se tiene TO-Do </w:t>
+        <w:rPr>
+          <w:highlight w:val="cyan"/>
+        </w:rPr>
+        <w:t>Realizar la siguiente</w:t>
+      </w:r>
+      <w:r>
+        <w:t xml:space="preserve"> representación donde se tiene TO-Do </w:t>
       </w:r>
       <w:proofErr w:type="spellStart"/>
       <w:r>

</xml_diff>